<commit_message>
Document Updated C0335 - Delivery Notes
</commit_message>
<xml_diff>
--- a/EA_FINANCE/Documentation/CRIM 0335 - IFS Configuration Specification - Automactic Closure of Sales Contracts.docx
+++ b/EA_FINANCE/Documentation/CRIM 0335 - IFS Configuration Specification - Automactic Closure of Sales Contracts.docx
@@ -3256,21 +3256,7 @@
         <w:rPr>
           <w:color w:val="BFBFBF" w:themeColor="background1" w:themeShade="BF"/>
         </w:rPr>
-        <w:t xml:space="preserve">&lt;Describe any data migration impacts this development may have – </w:t>
-      </w:r>
-      <w:proofErr w:type="spellStart"/>
-      <w:r>
-        <w:rPr>
-          <w:color w:val="BFBFBF" w:themeColor="background1" w:themeShade="BF"/>
-        </w:rPr>
-        <w:t>i.e</w:t>
-      </w:r>
-      <w:proofErr w:type="spellEnd"/>
-      <w:r>
-        <w:rPr>
-          <w:color w:val="BFBFBF" w:themeColor="background1" w:themeShade="BF"/>
-        </w:rPr>
-        <w:t xml:space="preserve"> additional data to be migrated&gt;</w:t>
+        <w:t>&lt;Describe any data migration impacts this development may have – i.e additional data to be migrated&gt;</w:t>
       </w:r>
     </w:p>
     <w:p>
@@ -3518,6 +3504,14 @@
     </w:p>
     <w:p>
       <w:pPr>
+        <w:pStyle w:val="Header2"/>
+      </w:pPr>
+      <w:r>
+        <w:t>Delivery Notes</w:t>
+      </w:r>
+    </w:p>
+    <w:p>
+      <w:pPr>
         <w:pStyle w:val="ListParagraph"/>
         <w:numPr>
           <w:ilvl w:val="0"/>
@@ -3542,7 +3536,6 @@
       <w:r>
         <w:t xml:space="preserve">Method for database task: </w:t>
       </w:r>
-      <w:proofErr w:type="spellStart"/>
       <w:r>
         <w:t>C_EA_Customization_Util_API</w:t>
       </w:r>
@@ -3550,19 +3543,10 @@
         <w:t>.</w:t>
       </w:r>
       <w:r>
-        <w:t>Sales_Contract_Auto_</w:t>
-      </w:r>
-      <w:proofErr w:type="gramStart"/>
-      <w:r>
-        <w:t>Closure</w:t>
-      </w:r>
-      <w:proofErr w:type="spellEnd"/>
-      <w:r>
-        <w:t>(</w:t>
-      </w:r>
-      <w:proofErr w:type="gramEnd"/>
-      <w:r>
-        <w:t>)</w:t>
+        <w:t>Sales_Contract_Auto_Closure</w:t>
+      </w:r>
+      <w:r>
+        <w:t>()</w:t>
       </w:r>
     </w:p>
     <w:p>
@@ -3740,27 +3724,13 @@
         </w:numPr>
       </w:pPr>
       <w:r>
-        <w:t xml:space="preserve">Please make sure to add the </w:t>
-      </w:r>
-      <w:r>
-        <w:rPr>
-          <w:b/>
-          <w:bCs/>
-        </w:rPr>
-        <w:t xml:space="preserve">Error Reported </w:t>
-      </w:r>
-      <w:r>
-        <w:t xml:space="preserve">column using </w:t>
-      </w:r>
-      <w:r>
-        <w:rPr>
-          <w:b/>
-          <w:bCs/>
-        </w:rPr>
-        <w:t xml:space="preserve">Column Chooser </w:t>
-      </w:r>
-      <w:r>
-        <w:t>if the column is not visible on the screen.</w:t>
+        <w:t>Import ACP for C</w:t>
+      </w:r>
+      <w:r>
+        <w:t>0</w:t>
+      </w:r>
+      <w:r>
+        <w:t>335 (ACP Finance) and publish to add the custom field ‘Error Reported’</w:t>
       </w:r>
     </w:p>
     <w:p>
@@ -3772,6 +3742,39 @@
         </w:numPr>
       </w:pPr>
       <w:r>
+        <w:t xml:space="preserve">Please make sure to add the </w:t>
+      </w:r>
+      <w:r>
+        <w:rPr>
+          <w:b/>
+          <w:bCs/>
+        </w:rPr>
+        <w:t xml:space="preserve">Error Reported </w:t>
+      </w:r>
+      <w:r>
+        <w:t xml:space="preserve">column using </w:t>
+      </w:r>
+      <w:r>
+        <w:rPr>
+          <w:b/>
+          <w:bCs/>
+        </w:rPr>
+        <w:t xml:space="preserve">Column Chooser </w:t>
+      </w:r>
+      <w:r>
+        <w:t>if the column is not visible on the screen.</w:t>
+      </w:r>
+    </w:p>
+    <w:p>
+      <w:pPr>
+        <w:pStyle w:val="ListParagraph"/>
+        <w:numPr>
+          <w:ilvl w:val="0"/>
+          <w:numId w:val="11"/>
+        </w:numPr>
+      </w:pPr>
+      <w:r>
+        <w:lastRenderedPageBreak/>
         <w:t>All the IFS standard validations performed in manual process of Sales Contract closure are applied on automatic Sales Contract closure.</w:t>
       </w:r>
     </w:p>
@@ -3857,7 +3860,6 @@
         <w:rPr>
           <w:rFonts w:eastAsia="Times New Roman"/>
         </w:rPr>
-        <w:lastRenderedPageBreak/>
         <w:t xml:space="preserve">Error reported: </w:t>
       </w:r>
       <w:r>
@@ -3866,23 +3868,7 @@
           <w:b/>
           <w:bCs/>
         </w:rPr>
-        <w:t>‘</w:t>
-      </w:r>
-      <w:r>
-        <w:rPr>
-          <w:rFonts w:eastAsia="Times New Roman"/>
-          <w:b/>
-          <w:bCs/>
-        </w:rPr>
-        <w:t>Sales Order must be in Completed status.</w:t>
-      </w:r>
-      <w:r>
-        <w:rPr>
-          <w:rFonts w:eastAsia="Times New Roman"/>
-          <w:b/>
-          <w:bCs/>
-        </w:rPr>
-        <w:t>’</w:t>
+        <w:t>‘Sales Order must be in Completed status.’</w:t>
       </w:r>
     </w:p>
     <w:p>
@@ -3953,13 +3939,7 @@
         <w:rPr>
           <w:rFonts w:eastAsia="Times New Roman"/>
         </w:rPr>
-        <w:t>Error reported:</w:t>
-      </w:r>
-      <w:r>
-        <w:rPr>
-          <w:rFonts w:eastAsia="Times New Roman"/>
-        </w:rPr>
-        <w:t xml:space="preserve"> </w:t>
+        <w:t xml:space="preserve">Error reported: </w:t>
       </w:r>
       <w:r>
         <w:rPr>
@@ -4028,13 +4008,7 @@
         <w:rPr>
           <w:rFonts w:eastAsia="Times New Roman"/>
         </w:rPr>
-        <w:t>Error reported:</w:t>
-      </w:r>
-      <w:r>
-        <w:rPr>
-          <w:rFonts w:eastAsia="Times New Roman"/>
-        </w:rPr>
-        <w:t xml:space="preserve"> </w:t>
+        <w:t xml:space="preserve">Error reported: </w:t>
       </w:r>
       <w:r>
         <w:rPr>
@@ -4042,23 +4016,7 @@
           <w:b/>
           <w:bCs/>
         </w:rPr>
-        <w:t>‘</w:t>
-      </w:r>
-      <w:r>
-        <w:rPr>
-          <w:rFonts w:eastAsia="Times New Roman"/>
-          <w:b/>
-          <w:bCs/>
-        </w:rPr>
-        <w:t>The retention is not released fully in application for payments.</w:t>
-      </w:r>
-      <w:r>
-        <w:rPr>
-          <w:rFonts w:eastAsia="Times New Roman"/>
-          <w:b/>
-          <w:bCs/>
-        </w:rPr>
-        <w:t>’</w:t>
+        <w:t>‘The retention is not released fully in application for payments.’</w:t>
       </w:r>
     </w:p>
     <w:p>
@@ -4097,13 +4055,7 @@
         <w:rPr>
           <w:rFonts w:eastAsia="Times New Roman"/>
         </w:rPr>
-        <w:t>Error reported:</w:t>
-      </w:r>
-      <w:r>
-        <w:rPr>
-          <w:rFonts w:eastAsia="Times New Roman"/>
-        </w:rPr>
-        <w:t xml:space="preserve"> </w:t>
+        <w:t xml:space="preserve">Error reported: </w:t>
       </w:r>
       <w:r>
         <w:rPr>

</xml_diff>